<commit_message>
updated schema with fixes
</commit_message>
<xml_diff>
--- a/docs/30MR-WD-ST-xxxx-LMT-register-(r9).docx
+++ b/docs/30MR-WD-ST-xxxx-LMT-register-(r9).docx
@@ -5487,7 +5487,7 @@
         <w:rPr>
           <w:rStyle w:val="StringTok"/>
         </w:rPr>
-        <w:t xml:space="preserve">"termId"</w:t>
+        <w:t xml:space="preserve">"relationWeight"</w:t>
       </w:r>
       <w:r>
         <w:rPr>
@@ -5520,6 +5520,51 @@
         <w:rPr>
           <w:rStyle w:val="StringTok"/>
         </w:rPr>
+        <w:t xml:space="preserve">"xs:int"</w:t>
+      </w:r>
+      <w:r>
+        <w:rPr>
+          <w:rStyle w:val="OtherTok"/>
+        </w:rPr>
+        <w:t xml:space="preserve"> name=</w:t>
+      </w:r>
+      <w:r>
+        <w:rPr>
+          <w:rStyle w:val="StringTok"/>
+        </w:rPr>
+        <w:t xml:space="preserve">"termID"</w:t>
+      </w:r>
+      <w:r>
+        <w:rPr>
+          <w:rStyle w:val="KeywordTok"/>
+        </w:rPr>
+        <w:t xml:space="preserve">/&gt;</w:t>
+      </w:r>
+      <w:r>
+        <w:br/>
+      </w:r>
+      <w:r>
+        <w:rPr>
+          <w:rStyle w:val="NormalTok"/>
+        </w:rPr>
+        <w:t xml:space="preserve">                    </w:t>
+      </w:r>
+      <w:r>
+        <w:rPr>
+          <w:rStyle w:val="KeywordTok"/>
+        </w:rPr>
+        <w:t xml:space="preserve">&lt;xs:element</w:t>
+      </w:r>
+      <w:r>
+        <w:rPr>
+          <w:rStyle w:val="OtherTok"/>
+        </w:rPr>
+        <w:t xml:space="preserve"> type=</w:t>
+      </w:r>
+      <w:r>
+        <w:rPr>
+          <w:rStyle w:val="StringTok"/>
+        </w:rPr>
         <w:t xml:space="preserve">"xs:string"</w:t>
       </w:r>
       <w:r>
@@ -5578,6 +5623,69 @@
           <w:rStyle w:val="StringTok"/>
         </w:rPr>
         <w:t xml:space="preserve">"termVocabulary"</w:t>
+      </w:r>
+      <w:r>
+        <w:rPr>
+          <w:rStyle w:val="KeywordTok"/>
+        </w:rPr>
+        <w:t xml:space="preserve">/&gt;</w:t>
+      </w:r>
+      <w:r>
+        <w:br/>
+      </w:r>
+      <w:r>
+        <w:rPr>
+          <w:rStyle w:val="NormalTok"/>
+        </w:rPr>
+        <w:t xml:space="preserve">                    </w:t>
+      </w:r>
+      <w:r>
+        <w:rPr>
+          <w:rStyle w:val="KeywordTok"/>
+        </w:rPr>
+        <w:t xml:space="preserve">&lt;xs:element</w:t>
+      </w:r>
+      <w:r>
+        <w:rPr>
+          <w:rStyle w:val="OtherTok"/>
+        </w:rPr>
+        <w:t xml:space="preserve"> name=</w:t>
+      </w:r>
+      <w:r>
+        <w:rPr>
+          <w:rStyle w:val="StringTok"/>
+        </w:rPr>
+        <w:t xml:space="preserve">"termNote"</w:t>
+      </w:r>
+      <w:r>
+        <w:rPr>
+          <w:rStyle w:val="OtherTok"/>
+        </w:rPr>
+        <w:t xml:space="preserve"> maxOccurs=</w:t>
+      </w:r>
+      <w:r>
+        <w:rPr>
+          <w:rStyle w:val="StringTok"/>
+        </w:rPr>
+        <w:t xml:space="preserve">"unbounded"</w:t>
+      </w:r>
+      <w:r>
+        <w:rPr>
+          <w:rStyle w:val="OtherTok"/>
+        </w:rPr>
+        <w:t xml:space="preserve"> minOccurs=</w:t>
+      </w:r>
+      <w:r>
+        <w:rPr>
+          <w:rStyle w:val="StringTok"/>
+        </w:rPr>
+        <w:t xml:space="preserve">"1"</w:t>
+      </w:r>
+      <w:r>
+        <w:rPr>
+          <w:rStyle w:val="NormalTok"/>
+        </w:rPr>
+        <w:t xml:space="preserve"> </w:t>
       </w:r>
       <w:r>
         <w:rPr>

</xml_diff>